<commit_message>
Mua Vao, Ban Ra: Tao Hoa Don
</commit_message>
<xml_diff>
--- a/#Web Danh Thanh/Fix/Fix 22.06.12/Fix tienve.net 22.6.2022.docx
+++ b/#Web Danh Thanh/Fix/Fix 22.06.12/Fix tienve.net 22.6.2022.docx
@@ -226,11 +226,13 @@
       <w:pPr>
         <w:rPr>
           <w:b/>
+          <w:strike/>
         </w:rPr>
       </w:pPr>
       <w:r>
         <w:rPr>
           <w:b/>
+          <w:strike/>
         </w:rPr>
         <w:t xml:space="preserve">Mục hàng hoá này em cho anh thêm phần thêm dữ liệu từ file excell nhé. </w:t>
       </w:r>
@@ -239,17 +241,20 @@
       <w:pPr>
         <w:rPr>
           <w:b/>
+          <w:strike/>
         </w:rPr>
       </w:pPr>
       <w:r>
         <w:rPr>
           <w:b/>
+          <w:strike/>
         </w:rPr>
         <w:t>và có phần trích xuấ</w:t>
       </w:r>
       <w:r>
         <w:rPr>
           <w:b/>
+          <w:strike/>
         </w:rPr>
         <w:t>t ra excell,  để từ dữ liệu đó up lên tài khoản khác được.</w:t>
       </w:r>
@@ -453,6 +458,9 @@
       </w:r>
       <w:r>
         <w:t xml:space="preserve">. </w:t>
+      </w:r>
+      <w:r>
+        <w:t xml:space="preserve">  </w:t>
       </w:r>
     </w:p>
     <w:p>
@@ -1095,7 +1103,7 @@
     <w:lsdException w:name="Table Web 2" w:semiHidden="1" w:unhideWhenUsed="1"/>
     <w:lsdException w:name="Table Web 3" w:semiHidden="1" w:unhideWhenUsed="1"/>
     <w:lsdException w:name="Balloon Text" w:semiHidden="1" w:unhideWhenUsed="1"/>
-    <w:lsdException w:name="Table Grid" w:semiHidden="1" w:uiPriority="39" w:unhideWhenUsed="1"/>
+    <w:lsdException w:name="Table Grid" w:uiPriority="39"/>
     <w:lsdException w:name="Table Theme" w:semiHidden="1" w:unhideWhenUsed="1"/>
     <w:lsdException w:name="Placeholder Text" w:semiHidden="1"/>
     <w:lsdException w:name="No Spacing" w:uiPriority="1" w:qFormat="1"/>

</xml_diff>